<commit_message>
Inclusive language commitment and text editing.
Updated inclusive language commitment and edited materials to reflect Nucleo-L552ZE-Q board.
</commit_message>
<xml_diff>
--- a/NUCLEO-L552ZE-Q/contents/10. Serial Communication/SerialPerformanceAnalysis_lab.docx
+++ b/NUCLEO-L552ZE-Q/contents/10. Serial Communication/SerialPerformanceAnalysis_lab.docx
@@ -1318,15 +1318,7 @@
         </w:r>
       </w:hyperlink>
       <w:r>
-        <w:t xml:space="preserve">). It would also be useful to have an oscilloscope or logic </w:t>
-      </w:r>
-      <w:proofErr w:type="spellStart"/>
-      <w:r>
-        <w:t>analyzer</w:t>
-      </w:r>
-      <w:proofErr w:type="spellEnd"/>
-      <w:r>
-        <w:t>.</w:t>
+        <w:t>). It would also be useful to have an oscilloscope or logic analyzer.</w:t>
       </w:r>
     </w:p>
     <w:p>
@@ -2186,14 +2178,27 @@
       <w:r>
         <w:t xml:space="preserve">Figure </w:t>
       </w:r>
-      <w:fldSimple w:instr=" SEQ Figure \* ARABIC ">
-        <w:r>
-          <w:rPr>
-            <w:noProof/>
-          </w:rPr>
-          <w:t>1</w:t>
-        </w:r>
-      </w:fldSimple>
+      <w:r>
+        <w:fldChar w:fldCharType="begin"/>
+      </w:r>
+      <w:r>
+        <w:instrText xml:space="preserve"> SEQ Figure \* ARABIC </w:instrText>
+      </w:r>
+      <w:r>
+        <w:fldChar w:fldCharType="separate"/>
+      </w:r>
+      <w:r>
+        <w:rPr>
+          <w:noProof/>
+        </w:rPr>
+        <w:t>1</w:t>
+      </w:r>
+      <w:r>
+        <w:rPr>
+          <w:noProof/>
+        </w:rPr>
+        <w:fldChar w:fldCharType="end"/>
+      </w:r>
       <w:bookmarkEnd w:id="10"/>
       <w:r>
         <w:t xml:space="preserve">. UART to USB to serial </w:t>
@@ -2219,14 +2224,27 @@
       <w:r>
         <w:t xml:space="preserve">Table </w:t>
       </w:r>
-      <w:fldSimple w:instr=" SEQ Table \* ARABIC ">
-        <w:r>
-          <w:rPr>
-            <w:noProof/>
-          </w:rPr>
-          <w:t>1</w:t>
-        </w:r>
-      </w:fldSimple>
+      <w:r>
+        <w:fldChar w:fldCharType="begin"/>
+      </w:r>
+      <w:r>
+        <w:instrText xml:space="preserve"> SEQ Table \* ARABIC </w:instrText>
+      </w:r>
+      <w:r>
+        <w:fldChar w:fldCharType="separate"/>
+      </w:r>
+      <w:r>
+        <w:rPr>
+          <w:noProof/>
+        </w:rPr>
+        <w:t>1</w:t>
+      </w:r>
+      <w:r>
+        <w:rPr>
+          <w:noProof/>
+        </w:rPr>
+        <w:fldChar w:fldCharType="end"/>
+      </w:r>
       <w:r>
         <w:t>. Serial signals and connections</w:t>
       </w:r>
@@ -2582,15 +2600,7 @@
     </w:p>
     <w:p>
       <w:r>
-        <w:t xml:space="preserve">Connect the switch signal to the GPIO port input on the MCU as shown in table below. Connect the debug signals and the switch signal to a logic </w:t>
-      </w:r>
-      <w:proofErr w:type="spellStart"/>
-      <w:r>
-        <w:t>analyzer</w:t>
-      </w:r>
-      <w:proofErr w:type="spellEnd"/>
-      <w:r>
-        <w:t xml:space="preserve"> or oscilloscope. This matches the pins used in the supplied code.</w:t>
+        <w:t>Connect the switch signal to the GPIO port input on the MCU as shown in table below. Connect the debug signals and the switch signal to a logic analyzer or oscilloscope. This matches the pins used in the supplied code.</w:t>
       </w:r>
     </w:p>
     <w:p>
@@ -2618,7 +2628,13 @@
     </w:p>
     <w:p>
       <w:r>
-        <w:t xml:space="preserve">Load the supplied lab code onto the Nucleo-F401RE board. Connect a USB to serial </w:t>
+        <w:t xml:space="preserve">Load the supplied lab code onto the </w:t>
+      </w:r>
+      <w:r>
+        <w:t>Nucleo-L552ZE-Q</w:t>
+      </w:r>
+      <w:r>
+        <w:t xml:space="preserve"> board. Connect a USB to serial </w:t>
       </w:r>
       <w:r>
         <w:t>adapter</w:t>
@@ -2656,15 +2672,7 @@
       </w:pPr>
       <w:r>
         <w:lastRenderedPageBreak/>
-        <w:t xml:space="preserve">Connect an oscilloscope or logic </w:t>
-      </w:r>
-      <w:proofErr w:type="spellStart"/>
-      <w:r>
-        <w:t>analyzer</w:t>
-      </w:r>
-      <w:proofErr w:type="spellEnd"/>
-      <w:r>
-        <w:t xml:space="preserve"> to the transmit and receive data lines. What is the minimum pulse duration on each line?  Is this what you expect? How is it related mathematically to the transmission rate of </w:t>
+        <w:t xml:space="preserve">Connect an oscilloscope or logic analyzer to the transmit and receive data lines. What is the minimum pulse duration on each line?  Is this what you expect? How is it related mathematically to the transmission rate of </w:t>
       </w:r>
       <w:r>
         <w:t>57,600</w:t>

</xml_diff>